<commit_message>
Uc 1a Opdateret med manglende oplysninger
</commit_message>
<xml_diff>
--- a/Analyse/UC01/SOA UC 1a.docx
+++ b/Analyse/UC01/SOA UC 1a.docx
@@ -21,8 +21,6 @@
         </w:rPr>
         <w:t>Organisation</w:t>
       </w:r>
-      <w:bookmarkStart w:id="0" w:name="_GoBack"/>
-      <w:bookmarkEnd w:id="0"/>
     </w:p>
     <w:p>
       <w:pPr>
@@ -85,43 +83,7 @@
           <w:color w:val="000000" w:themeColor="text1"/>
           <w:sz w:val="36"/>
         </w:rPr>
-        <w:t xml:space="preserve">SOA UC </w:t>
-      </w:r>
-      <w:r>
-        <w:rPr>
-          <w:rFonts w:asciiTheme="minorHAnsi" w:hAnsiTheme="minorHAnsi"/>
-          <w:b/>
-          <w:color w:val="000000" w:themeColor="text1"/>
-          <w:sz w:val="36"/>
-        </w:rPr>
-        <w:t>1</w:t>
-      </w:r>
-      <w:r>
-        <w:rPr>
-          <w:rFonts w:asciiTheme="minorHAnsi" w:hAnsiTheme="minorHAnsi"/>
-          <w:b/>
-          <w:color w:val="000000" w:themeColor="text1"/>
-          <w:sz w:val="36"/>
-        </w:rPr>
-        <w:t>a</w:t>
-      </w:r>
-      <w:r>
-        <w:rPr>
-          <w:rFonts w:asciiTheme="minorHAnsi" w:hAnsiTheme="minorHAnsi"/>
-          <w:b/>
-          <w:color w:val="000000" w:themeColor="text1"/>
-          <w:sz w:val="36"/>
-        </w:rPr>
-        <w:t xml:space="preserve">: Opret </w:t>
-      </w:r>
-      <w:r>
-        <w:rPr>
-          <w:rFonts w:asciiTheme="minorHAnsi" w:hAnsiTheme="minorHAnsi"/>
-          <w:b/>
-          <w:color w:val="000000" w:themeColor="text1"/>
-          <w:sz w:val="36"/>
-        </w:rPr>
-        <w:t>Organisation</w:t>
+        <w:t>SOA UC 1a: Opret Organisation</w:t>
       </w:r>
     </w:p>
     <w:p>
@@ -321,10 +283,7 @@
     </w:p>
     <w:p>
       <w:r>
-        <w:t>Brugeren</w:t>
-      </w:r>
-      <w:r>
-        <w:t>: er interesseret i, at oprettelsesprocessen foregår hurtigt og effektivt.</w:t>
+        <w:t>Brugeren: er interesseret i, at oprettelsesprocessen foregår hurtigt og effektivt.</w:t>
       </w:r>
       <w:r>
         <w:br/>
@@ -451,22 +410,7 @@
         </w:rPr>
       </w:pPr>
       <w:r>
-        <w:t>Organisationen</w:t>
-      </w:r>
-      <w:r>
-        <w:t xml:space="preserve"> er blevet oprettet i systemet og alle </w:t>
-      </w:r>
-      <w:r>
-        <w:t>oplysninger</w:t>
-      </w:r>
-      <w:r>
-        <w:t xml:space="preserve"> er </w:t>
-      </w:r>
-      <w:r>
-        <w:t>korrekt registreret og gemt</w:t>
-      </w:r>
-      <w:r>
-        <w:t>.</w:t>
+        <w:t>Organisationen er blevet oprettet i systemet og alle oplysninger er korrekt registreret og gemt.</w:t>
       </w:r>
       <w:r>
         <w:br/>
@@ -488,15 +432,15 @@
           <w:numId w:val="1"/>
         </w:numPr>
       </w:pPr>
-      <w:bookmarkStart w:id="1" w:name="OLE_LINK17"/>
-      <w:bookmarkStart w:id="2" w:name="OLE_LINK18"/>
-      <w:bookmarkStart w:id="3" w:name="OLE_LINK19"/>
+      <w:bookmarkStart w:id="0" w:name="OLE_LINK17"/>
+      <w:bookmarkStart w:id="1" w:name="OLE_LINK18"/>
+      <w:bookmarkStart w:id="2" w:name="OLE_LINK19"/>
       <w:r>
         <w:t>Systemet er klar til at udføre handling</w:t>
       </w:r>
+      <w:bookmarkEnd w:id="0"/>
       <w:bookmarkEnd w:id="1"/>
       <w:bookmarkEnd w:id="2"/>
-      <w:bookmarkEnd w:id="3"/>
       <w:r>
         <w:t>.</w:t>
       </w:r>
@@ -510,13 +454,7 @@
         </w:numPr>
       </w:pPr>
       <w:r>
-        <w:t xml:space="preserve">Brugeren opretter ny </w:t>
-      </w:r>
-      <w:r>
-        <w:t xml:space="preserve">organisation </w:t>
-      </w:r>
-      <w:r>
-        <w:t>i systemet.</w:t>
+        <w:t>Brugeren opretter ny organisation i systemet.</w:t>
       </w:r>
     </w:p>
     <w:p>
@@ -540,31 +478,7 @@
         </w:numPr>
       </w:pPr>
       <w:r>
-        <w:t xml:space="preserve">Brugeren </w:t>
-      </w:r>
-      <w:r>
-        <w:t xml:space="preserve">angiver oplysningerne </w:t>
-      </w:r>
-      <w:r>
-        <w:t>(</w:t>
-      </w:r>
-      <w:r>
-        <w:t>CVR</w:t>
-      </w:r>
-      <w:r>
-        <w:t xml:space="preserve">-nummer, </w:t>
-      </w:r>
-      <w:r>
-        <w:t>organisationsnavn</w:t>
-      </w:r>
-      <w:r>
-        <w:t>, adresse, telefonnummer, e-mail)</w:t>
-      </w:r>
-      <w:r>
-        <w:t xml:space="preserve"> til systemet</w:t>
-      </w:r>
-      <w:r>
-        <w:t>.</w:t>
+        <w:t>Brugeren angiver oplysningerne (CVR-nummer, organisationsnavn, adresse, telefonnummer, e-mail) til systemet.</w:t>
       </w:r>
     </w:p>
     <w:p>
@@ -588,16 +502,7 @@
         </w:numPr>
       </w:pPr>
       <w:r>
-        <w:t xml:space="preserve">Brugeren </w:t>
-      </w:r>
-      <w:r>
-        <w:t xml:space="preserve">beder systemet om at oprette en ny </w:t>
-      </w:r>
-      <w:r>
-        <w:t>organisation</w:t>
-      </w:r>
-      <w:r>
-        <w:t>.</w:t>
+        <w:t>Brugeren beder systemet om at oprette en ny organisation.</w:t>
       </w:r>
     </w:p>
     <w:p>
@@ -609,10 +514,7 @@
         </w:numPr>
       </w:pPr>
       <w:r>
-        <w:t xml:space="preserve">Systemet oplyser </w:t>
-      </w:r>
-      <w:r>
-        <w:t>at ny organisation er oprettet.</w:t>
+        <w:t>Systemet oplyser at ny organisation er oprettet.</w:t>
       </w:r>
     </w:p>
     <w:p>
@@ -654,17 +556,11 @@
       <w:r>
         <w:t xml:space="preserve">*a. </w:t>
       </w:r>
-      <w:proofErr w:type="gramStart"/>
-      <w:r>
-        <w:t xml:space="preserve">Når som helst </w:t>
-      </w:r>
-      <w:r>
-        <w:t>Brugeren</w:t>
-      </w:r>
-      <w:r>
-        <w:t xml:space="preserve"> fortryder</w:t>
-      </w:r>
-      <w:proofErr w:type="gramEnd"/>
+      <w:bookmarkStart w:id="3" w:name="_GoBack"/>
+      <w:bookmarkEnd w:id="3"/>
+      <w:r>
+        <w:t>Når som helst fortryder Brugeren</w:t>
+      </w:r>
       <w:r>
         <w:t xml:space="preserve"> oprettelsen</w:t>
       </w:r>
@@ -826,13 +722,7 @@
     </w:p>
     <w:p>
       <w:r>
-        <w:t xml:space="preserve">7a. Hvis brugeren ikke har </w:t>
-      </w:r>
-      <w:r>
-        <w:t>tilladelse til at oprette organisationer</w:t>
-      </w:r>
-      <w:r>
-        <w:t>.</w:t>
+        <w:t>6b. Hvis der er manglende oplysninger</w:t>
       </w:r>
     </w:p>
     <w:p>
@@ -844,10 +734,7 @@
         </w:numPr>
       </w:pPr>
       <w:r>
-        <w:t xml:space="preserve">Bruger beder </w:t>
-      </w:r>
-      <w:r>
-        <w:t xml:space="preserve">en bruger med tilladelser til at oprette organisationen, om at logge ind. </w:t>
+        <w:t xml:space="preserve">Systemet oplyser hvilke oplysninger der mangler at blive angivet. </w:t>
       </w:r>
     </w:p>
     <w:p>
@@ -859,7 +746,66 @@
         </w:numPr>
       </w:pPr>
       <w:r>
-        <w:t>Hovedscenariet fortsættes fra 7.</w:t>
+        <w:t>Brugeren angiver oplysningerne.</w:t>
+      </w:r>
+    </w:p>
+    <w:p>
+      <w:pPr>
+        <w:pStyle w:val="Listeafsnit"/>
+        <w:numPr>
+          <w:ilvl w:val="0"/>
+          <w:numId w:val="5"/>
+        </w:numPr>
+      </w:pPr>
+      <w:r>
+        <w:t>Hovedscenariet forstætter fra punkt 7.</w:t>
+      </w:r>
+    </w:p>
+    <w:p>
+      <w:r>
+        <w:t xml:space="preserve">7a. Hvis brugeren ikke har </w:t>
+      </w:r>
+      <w:r>
+        <w:t>tilladelse til at oprette organisationer</w:t>
+      </w:r>
+      <w:r>
+        <w:t>.</w:t>
+      </w:r>
+    </w:p>
+    <w:p>
+      <w:pPr>
+        <w:pStyle w:val="Listeafsnit"/>
+        <w:numPr>
+          <w:ilvl w:val="0"/>
+          <w:numId w:val="5"/>
+        </w:numPr>
+      </w:pPr>
+      <w:r>
+        <w:t xml:space="preserve">Bruger beder </w:t>
+      </w:r>
+      <w:r>
+        <w:t xml:space="preserve">en bruger med tilladelser til at oprette organisationen, om at logge ind. </w:t>
+      </w:r>
+    </w:p>
+    <w:p>
+      <w:pPr>
+        <w:pStyle w:val="Listeafsnit"/>
+        <w:numPr>
+          <w:ilvl w:val="0"/>
+          <w:numId w:val="5"/>
+        </w:numPr>
+      </w:pPr>
+      <w:r>
+        <w:t xml:space="preserve">Hovedscenariet fortsættes fra </w:t>
+      </w:r>
+      <w:r>
+        <w:t>punkt</w:t>
+      </w:r>
+      <w:r>
+        <w:t xml:space="preserve"> </w:t>
+      </w:r>
+      <w:r>
+        <w:t>7.</w:t>
       </w:r>
     </w:p>
     <w:p>
@@ -1112,7 +1058,7 @@
   <w:abstractNum w:abstractNumId="0">
     <w:nsid w:val="09006768"/>
     <w:multiLevelType w:val="hybridMultilevel"/>
-    <w:tmpl w:val="4A2CD36E"/>
+    <w:tmpl w:val="DBAC0EF4"/>
     <w:lvl w:ilvl="0" w:tplc="0406000F">
       <w:start w:val="1"/>
       <w:numFmt w:val="decimal"/>
@@ -1368,6 +1314,92 @@
     </w:lvl>
   </w:abstractNum>
   <w:abstractNum w:abstractNumId="3">
+    <w:nsid w:val="375A461C"/>
+    <w:multiLevelType w:val="hybridMultilevel"/>
+    <w:tmpl w:val="4A2CD36E"/>
+    <w:lvl w:ilvl="0" w:tplc="0406000F">
+      <w:start w:val="1"/>
+      <w:numFmt w:val="decimal"/>
+      <w:lvlText w:val="%1."/>
+      <w:lvlJc w:val="left"/>
+      <w:pPr>
+        <w:ind w:left="1664" w:hanging="360"/>
+      </w:pPr>
+    </w:lvl>
+    <w:lvl w:ilvl="1" w:tplc="04060019">
+      <w:start w:val="1"/>
+      <w:numFmt w:val="lowerLetter"/>
+      <w:lvlText w:val="%2."/>
+      <w:lvlJc w:val="left"/>
+      <w:pPr>
+        <w:ind w:left="2384" w:hanging="360"/>
+      </w:pPr>
+    </w:lvl>
+    <w:lvl w:ilvl="2" w:tplc="0406001B">
+      <w:start w:val="1"/>
+      <w:numFmt w:val="lowerRoman"/>
+      <w:lvlText w:val="%3."/>
+      <w:lvlJc w:val="right"/>
+      <w:pPr>
+        <w:ind w:left="3104" w:hanging="180"/>
+      </w:pPr>
+    </w:lvl>
+    <w:lvl w:ilvl="3" w:tplc="0406000F">
+      <w:start w:val="1"/>
+      <w:numFmt w:val="decimal"/>
+      <w:lvlText w:val="%4."/>
+      <w:lvlJc w:val="left"/>
+      <w:pPr>
+        <w:ind w:left="3824" w:hanging="360"/>
+      </w:pPr>
+    </w:lvl>
+    <w:lvl w:ilvl="4" w:tplc="04060019">
+      <w:start w:val="1"/>
+      <w:numFmt w:val="lowerLetter"/>
+      <w:lvlText w:val="%5."/>
+      <w:lvlJc w:val="left"/>
+      <w:pPr>
+        <w:ind w:left="4544" w:hanging="360"/>
+      </w:pPr>
+    </w:lvl>
+    <w:lvl w:ilvl="5" w:tplc="0406001B">
+      <w:start w:val="1"/>
+      <w:numFmt w:val="lowerRoman"/>
+      <w:lvlText w:val="%6."/>
+      <w:lvlJc w:val="right"/>
+      <w:pPr>
+        <w:ind w:left="5264" w:hanging="180"/>
+      </w:pPr>
+    </w:lvl>
+    <w:lvl w:ilvl="6" w:tplc="0406000F">
+      <w:start w:val="1"/>
+      <w:numFmt w:val="decimal"/>
+      <w:lvlText w:val="%7."/>
+      <w:lvlJc w:val="left"/>
+      <w:pPr>
+        <w:ind w:left="5984" w:hanging="360"/>
+      </w:pPr>
+    </w:lvl>
+    <w:lvl w:ilvl="7" w:tplc="04060019">
+      <w:start w:val="1"/>
+      <w:numFmt w:val="lowerLetter"/>
+      <w:lvlText w:val="%8."/>
+      <w:lvlJc w:val="left"/>
+      <w:pPr>
+        <w:ind w:left="6704" w:hanging="360"/>
+      </w:pPr>
+    </w:lvl>
+    <w:lvl w:ilvl="8" w:tplc="0406001B">
+      <w:start w:val="1"/>
+      <w:numFmt w:val="lowerRoman"/>
+      <w:lvlText w:val="%9."/>
+      <w:lvlJc w:val="right"/>
+      <w:pPr>
+        <w:ind w:left="7424" w:hanging="180"/>
+      </w:pPr>
+    </w:lvl>
+  </w:abstractNum>
+  <w:abstractNum w:abstractNumId="4">
     <w:nsid w:val="61804249"/>
     <w:multiLevelType w:val="hybridMultilevel"/>
     <w:tmpl w:val="C60A06EE"/>
@@ -1453,7 +1485,7 @@
       </w:pPr>
     </w:lvl>
   </w:abstractNum>
-  <w:abstractNum w:abstractNumId="4">
+  <w:abstractNum w:abstractNumId="5">
     <w:nsid w:val="73A97AB3"/>
     <w:multiLevelType w:val="hybridMultilevel"/>
     <w:tmpl w:val="01C2A7A0"/>
@@ -1540,7 +1572,7 @@
     </w:lvl>
   </w:abstractNum>
   <w:num w:numId="1">
-    <w:abstractNumId w:val="4"/>
+    <w:abstractNumId w:val="5"/>
     <w:lvlOverride w:ilvl="0">
       <w:startOverride w:val="1"/>
     </w:lvlOverride>
@@ -1631,63 +1663,42 @@
   </w:num>
   <w:num w:numId="4">
     <w:abstractNumId w:val="0"/>
-    <w:lvlOverride w:ilvl="0">
-      <w:startOverride w:val="1"/>
-    </w:lvlOverride>
-    <w:lvlOverride w:ilvl="1">
-      <w:startOverride w:val="1"/>
-    </w:lvlOverride>
-    <w:lvlOverride w:ilvl="2">
-      <w:startOverride w:val="1"/>
-    </w:lvlOverride>
-    <w:lvlOverride w:ilvl="3">
-      <w:startOverride w:val="1"/>
-    </w:lvlOverride>
-    <w:lvlOverride w:ilvl="4">
-      <w:startOverride w:val="1"/>
-    </w:lvlOverride>
-    <w:lvlOverride w:ilvl="5">
-      <w:startOverride w:val="1"/>
-    </w:lvlOverride>
-    <w:lvlOverride w:ilvl="6">
-      <w:startOverride w:val="1"/>
-    </w:lvlOverride>
-    <w:lvlOverride w:ilvl="7">
-      <w:startOverride w:val="1"/>
-    </w:lvlOverride>
-    <w:lvlOverride w:ilvl="8">
-      <w:startOverride w:val="1"/>
-    </w:lvlOverride>
   </w:num>
   <w:num w:numId="5">
+    <w:abstractNumId w:val="4"/>
+    <w:lvlOverride w:ilvl="0">
+      <w:startOverride w:val="1"/>
+    </w:lvlOverride>
+    <w:lvlOverride w:ilvl="1">
+      <w:startOverride w:val="1"/>
+    </w:lvlOverride>
+    <w:lvlOverride w:ilvl="2">
+      <w:startOverride w:val="1"/>
+    </w:lvlOverride>
+    <w:lvlOverride w:ilvl="3">
+      <w:startOverride w:val="1"/>
+    </w:lvlOverride>
+    <w:lvlOverride w:ilvl="4">
+      <w:startOverride w:val="1"/>
+    </w:lvlOverride>
+    <w:lvlOverride w:ilvl="5">
+      <w:startOverride w:val="1"/>
+    </w:lvlOverride>
+    <w:lvlOverride w:ilvl="6">
+      <w:startOverride w:val="1"/>
+    </w:lvlOverride>
+    <w:lvlOverride w:ilvl="7">
+      <w:startOverride w:val="1"/>
+    </w:lvlOverride>
+    <w:lvlOverride w:ilvl="8">
+      <w:startOverride w:val="1"/>
+    </w:lvlOverride>
+  </w:num>
+  <w:num w:numId="6">
+    <w:abstractNumId w:val="0"/>
+  </w:num>
+  <w:num w:numId="7">
     <w:abstractNumId w:val="3"/>
-    <w:lvlOverride w:ilvl="0">
-      <w:startOverride w:val="1"/>
-    </w:lvlOverride>
-    <w:lvlOverride w:ilvl="1">
-      <w:startOverride w:val="1"/>
-    </w:lvlOverride>
-    <w:lvlOverride w:ilvl="2">
-      <w:startOverride w:val="1"/>
-    </w:lvlOverride>
-    <w:lvlOverride w:ilvl="3">
-      <w:startOverride w:val="1"/>
-    </w:lvlOverride>
-    <w:lvlOverride w:ilvl="4">
-      <w:startOverride w:val="1"/>
-    </w:lvlOverride>
-    <w:lvlOverride w:ilvl="5">
-      <w:startOverride w:val="1"/>
-    </w:lvlOverride>
-    <w:lvlOverride w:ilvl="6">
-      <w:startOverride w:val="1"/>
-    </w:lvlOverride>
-    <w:lvlOverride w:ilvl="7">
-      <w:startOverride w:val="1"/>
-    </w:lvlOverride>
-    <w:lvlOverride w:ilvl="8">
-      <w:startOverride w:val="1"/>
-    </w:lvlOverride>
   </w:num>
 </w:numbering>
 </file>

</xml_diff>